<commit_message>
new modulo de antes y despues
crud de img after bef
</commit_message>
<xml_diff>
--- a/cotizacion-galy.docx
+++ b/cotizacion-galy.docx
@@ -575,13 +575,7 @@
               <w:t>página</w:t>
             </w:r>
             <w:r>
-              <w:t xml:space="preserve"> donde se podrá editar, borrar, </w:t>
-            </w:r>
-            <w:r>
-              <w:t xml:space="preserve">una imagen </w:t>
-            </w:r>
-            <w:r>
-              <w:t>con un usuario administrador</w:t>
+              <w:t xml:space="preserve"> donde se podrá editar, borrar, una imagen con un usuario administrador</w:t>
             </w:r>
           </w:p>
         </w:tc>
@@ -614,8 +608,39 @@
       </w:tr>
       <w:tr>
         <w:trPr>
+          <w:trHeight w:val="720"/>
+        </w:trPr>
+        <w:tc>
+          <w:tcPr>
+            <w:tcW w:w="2051" w:type="dxa"/>
+          </w:tcPr>
+          <w:p>
+            <w:r>
+              <w:t>Tarjetas Digitales</w:t>
+            </w:r>
+          </w:p>
+        </w:tc>
+        <w:tc>
+          <w:tcPr>
+            <w:tcW w:w="8422" w:type="dxa"/>
+          </w:tcPr>
+          <w:p>
+            <w:r>
+              <w:t xml:space="preserve">Tarjeta con datos del personal como tarjeta de </w:t>
+            </w:r>
+            <w:r>
+              <w:t>presentación,</w:t>
+            </w:r>
+            <w:r>
+              <w:t xml:space="preserve"> pero totalmente digitales</w:t>
+            </w:r>
+          </w:p>
+        </w:tc>
+      </w:tr>
+      <w:tr>
+        <w:trPr>
           <w:cnfStyle w:val="010000000000" w:firstRow="0" w:lastRow="1" w:firstColumn="0" w:lastColumn="0" w:oddVBand="0" w:evenVBand="0" w:oddHBand="0" w:evenHBand="0" w:firstRowFirstColumn="0" w:firstRowLastColumn="0" w:lastRowFirstColumn="0" w:lastRowLastColumn="0"/>
-          <w:trHeight w:val="72"/>
+          <w:trHeight w:val="720"/>
         </w:trPr>
         <w:tc>
           <w:tcPr>
@@ -623,7 +648,7 @@
           </w:tcPr>
           <w:p>
             <w:r>
-              <w:t>Tarjetas Digitales</w:t>
+              <w:t xml:space="preserve">CMS </w:t>
             </w:r>
           </w:p>
         </w:tc>
@@ -633,13 +658,7 @@
           </w:tcPr>
           <w:p>
             <w:r>
-              <w:t xml:space="preserve">Tarjeta con datos del personal como tarjeta de </w:t>
-            </w:r>
-            <w:r>
-              <w:t>presentación,</w:t>
-            </w:r>
-            <w:r>
-              <w:t xml:space="preserve"> pero totalmente digitales</w:t>
+              <w:t>Sección de Antes y después en la sección indicadas de laos servicios</w:t>
             </w:r>
           </w:p>
         </w:tc>
@@ -1264,7 +1283,48 @@
               <w:t xml:space="preserve"> </w:t>
             </w:r>
             <w:r>
-              <w:t>2,500.00</w:t>
+              <w:t>5140</w:t>
+            </w:r>
+            <w:r>
+              <w:t>.00</w:t>
+            </w:r>
+          </w:p>
+        </w:tc>
+      </w:tr>
+      <w:tr>
+        <w:trPr>
+          <w:trHeight w:val="268"/>
+        </w:trPr>
+        <w:tc>
+          <w:tcPr>
+            <w:tcW w:w="1980" w:type="dxa"/>
+            <w:vAlign w:val="center"/>
+          </w:tcPr>
+          <w:p>
+            <w:pPr>
+              <w:rPr>
+                <w:rFonts w:ascii="Calibri" w:eastAsia="Calibri" w:hAnsi="Calibri" w:cs="Calibri"/>
+                <w:smallCaps/>
+                <w:color w:val="7E97AD"/>
+              </w:rPr>
+            </w:pPr>
+            <w:r>
+              <w:rPr>
+                <w:rFonts w:ascii="Calibri" w:eastAsia="Calibri" w:hAnsi="Calibri" w:cs="Calibri"/>
+                <w:smallCaps/>
+                <w:color w:val="7E97AD"/>
+              </w:rPr>
+              <w:t>Extras corte cabello</w:t>
+            </w:r>
+          </w:p>
+        </w:tc>
+        <w:tc>
+          <w:tcPr>
+            <w:tcW w:w="1851" w:type="dxa"/>
+          </w:tcPr>
+          <w:p>
+            <w:r>
+              <w:t>$200</w:t>
             </w:r>
           </w:p>
         </w:tc>
@@ -1300,7 +1360,7 @@
               <w:t>$</w:t>
             </w:r>
             <w:r>
-              <w:t>5900</w:t>
+              <w:t>6140</w:t>
             </w:r>
           </w:p>
           <w:p>
@@ -1339,7 +1399,14 @@
               <w:pStyle w:val="Heading2"/>
               <w:shd w:val="clear" w:color="auto" w:fill="FFFFFF"/>
               <w:spacing w:before="150" w:after="300" w:line="264" w:lineRule="atLeast"/>
+              <w:outlineLvl w:val="1"/>
             </w:pPr>
+            <w:r>
+              <w:t>$</w:t>
+            </w:r>
+            <w:r>
+              <w:t>1000</w:t>
+            </w:r>
           </w:p>
         </w:tc>
       </w:tr>
@@ -1383,22 +1450,28 @@
               <w:t xml:space="preserve">          </w:t>
             </w:r>
             <w:r>
-              <w:t>15</w:t>
-            </w:r>
-            <w:r>
-              <w:t>/</w:t>
-            </w:r>
-            <w:r>
-              <w:t>01</w:t>
-            </w:r>
-            <w:r>
-              <w:t>/</w:t>
-            </w:r>
-            <w:r>
-              <w:t>20</w:t>
+              <w:t>1</w:t>
+            </w:r>
+            <w:r>
+              <w:t>7</w:t>
             </w:r>
             <w:bookmarkStart w:id="0" w:name="_GoBack"/>
             <w:bookmarkEnd w:id="0"/>
+            <w:r>
+              <w:t>/</w:t>
+            </w:r>
+            <w:r>
+              <w:t>0</w:t>
+            </w:r>
+            <w:r>
+              <w:t>2</w:t>
+            </w:r>
+            <w:r>
+              <w:t>/</w:t>
+            </w:r>
+            <w:r>
+              <w:t>20</w:t>
+            </w:r>
           </w:p>
         </w:tc>
       </w:tr>
@@ -3020,7 +3093,7 @@
 </file>
 
 <file path=customXml/itemProps1.xml><?xml version="1.0" encoding="utf-8"?>
-<ds:datastoreItem xmlns:ds="http://schemas.openxmlformats.org/officeDocument/2006/customXml" ds:itemID="{15A50B71-A519-4040-AE29-2EA092D22BE6}">
+<ds:datastoreItem xmlns:ds="http://schemas.openxmlformats.org/officeDocument/2006/customXml" ds:itemID="{1EA1131C-654D-4E6D-8625-E2E1E2135851}">
   <ds:schemaRefs>
     <ds:schemaRef ds:uri="http://schemas.openxmlformats.org/officeDocument/2006/bibliography"/>
   </ds:schemaRefs>

</xml_diff>